<commit_message>
Basicamente full, revisar doc
</commit_message>
<xml_diff>
--- a/docs/DI-Método Ingeniería - Campeones del Hipodromo.docx
+++ b/docs/DI-Método Ingeniería - Campeones del Hipodromo.docx
@@ -982,8 +982,13 @@
         <w:t>al algoritmo de</w:t>
       </w:r>
       <w:r>
-        <w:t xml:space="preserve"> Floyd-Warshall</w:t>
-      </w:r>
+        <w:t xml:space="preserve"> Floyd-</w:t>
+      </w:r>
+      <w:proofErr w:type="spellStart"/>
+      <w:r>
+        <w:t>Warshall</w:t>
+      </w:r>
+      <w:proofErr w:type="spellEnd"/>
       <w:r>
         <w:t xml:space="preserve"> y viceversa.</w:t>
       </w:r>
@@ -1126,7 +1131,25 @@
         <w:ind w:left="720"/>
       </w:pPr>
       <w:r>
-        <w:t>Este juego cuenta con un algoritmo aleatorio realizado con base en teoría de grafos. De esta manera el caballo que gana es completamente aleatorio. Sin embargo, se muestran los últimos ganadores, por si el usuario se quiere basar en las probabilidades que ha tenido cada caballo en ganar.</w:t>
+        <w:t>Este juego cuenta con un algoritmo aleatorio realizado con base en teoría de grafos. De esta manera</w:t>
+      </w:r>
+      <w:r>
+        <w:t>,</w:t>
+      </w:r>
+      <w:r>
+        <w:t xml:space="preserve"> el caballo que </w:t>
+      </w:r>
+      <w:r>
+        <w:t xml:space="preserve">va a ganar cada carrera </w:t>
+      </w:r>
+      <w:r>
+        <w:t>es</w:t>
+      </w:r>
+      <w:r>
+        <w:t xml:space="preserve"> un evento</w:t>
+      </w:r>
+      <w:r>
+        <w:t xml:space="preserve"> completamente aleatorio. Sin embargo, se muestran los últimos ganadores, por si el usuario se quiere basar en las probabilidades que ha tenido cada caballo en ganar.</w:t>
       </w:r>
     </w:p>
     <w:p>
@@ -1276,7 +1299,21 @@
         <w:rPr>
           <w:bCs/>
         </w:rPr>
-        <w:t>Algunos juegos de carreras tienen un sistema de “checkpoint”. Esto significa que la pista se divide en distintos puntos de control. Dando como resultado que el jugador debe pasar por todos los puntos de control antes de pasar por la meta para que la vuelta cuente. Un ejemplo para entender el concepto es el circuito hamiltoniano; es un circuito que visita cada vértice una vez sin repeticiones, este inicia y termina en el mismo vértice.</w:t>
+        <w:t>Algunos juegos de carreras tienen un sistema de “</w:t>
+      </w:r>
+      <w:proofErr w:type="spellStart"/>
+      <w:r>
+        <w:rPr>
+          <w:bCs/>
+        </w:rPr>
+        <w:t>checkpoint</w:t>
+      </w:r>
+      <w:proofErr w:type="spellEnd"/>
+      <w:r>
+        <w:rPr>
+          <w:bCs/>
+        </w:rPr>
+        <w:t>”. Esto significa que la pista se divide en distintos puntos de control. Dando como resultado que el jugador debe pasar por todos los puntos de control antes de pasar por la meta para que la vuelta cuente. Un ejemplo para entender el concepto es el circuito hamiltoniano; es un circuito que visita cada vértice una vez sin repeticiones, este inicia y termina en el mismo vértice.</w:t>
       </w:r>
     </w:p>
     <w:p>
@@ -1381,7 +1418,31 @@
           <w:sz w:val="20"/>
           <w:szCs w:val="20"/>
         </w:rPr>
-        <w:t>Algoritmo de Floyd-Warshall:</w:t>
+        <w:t>Algoritmo de Floyd-</w:t>
+      </w:r>
+      <w:proofErr w:type="spellStart"/>
+      <w:r>
+        <w:rPr>
+          <w:rFonts w:ascii="Arial" w:hAnsi="Arial" w:cs="Arial"/>
+          <w:b/>
+          <w:bCs/>
+          <w:color w:val="000000"/>
+          <w:sz w:val="20"/>
+          <w:szCs w:val="20"/>
+        </w:rPr>
+        <w:t>Warshall</w:t>
+      </w:r>
+      <w:proofErr w:type="spellEnd"/>
+      <w:r>
+        <w:rPr>
+          <w:rFonts w:ascii="Arial" w:hAnsi="Arial" w:cs="Arial"/>
+          <w:b/>
+          <w:bCs/>
+          <w:color w:val="000000"/>
+          <w:sz w:val="20"/>
+          <w:szCs w:val="20"/>
+        </w:rPr>
+        <w:t>:</w:t>
       </w:r>
     </w:p>
     <w:p>
@@ -1389,7 +1450,15 @@
         <w:ind w:left="720"/>
       </w:pPr>
       <w:r>
-        <w:t xml:space="preserve">El algoritmo de Floyd-Warshall, se centra en encontrar el camino </w:t>
+        <w:t>El algoritmo de Floyd-</w:t>
+      </w:r>
+      <w:proofErr w:type="spellStart"/>
+      <w:r>
+        <w:t>Warshall</w:t>
+      </w:r>
+      <w:proofErr w:type="spellEnd"/>
+      <w:r>
+        <w:t xml:space="preserve">, se centra en encontrar el camino </w:t>
       </w:r>
       <w:r>
         <w:t>más</w:t>
@@ -1524,7 +1593,23 @@
         <w:t xml:space="preserve">Escaneo LIDAR: </w:t>
       </w:r>
       <w:r>
-        <w:t>Algunas pistas se suelen crear con datos LIDAR (Light Detection and Ranging) para mapear entornos del mundo real y crear pistas basadas en ubicaciones reales.</w:t>
+        <w:t xml:space="preserve">Algunas pistas se suelen crear con datos LIDAR (Light </w:t>
+      </w:r>
+      <w:proofErr w:type="spellStart"/>
+      <w:r>
+        <w:t>Detection</w:t>
+      </w:r>
+      <w:proofErr w:type="spellEnd"/>
+      <w:r>
+        <w:t xml:space="preserve"> and </w:t>
+      </w:r>
+      <w:proofErr w:type="spellStart"/>
+      <w:r>
+        <w:t>Ranging</w:t>
+      </w:r>
+      <w:proofErr w:type="spellEnd"/>
+      <w:r>
+        <w:t>) para mapear entornos del mundo real y crear pistas basadas en ubicaciones reales.</w:t>
       </w:r>
     </w:p>
     <w:p>
@@ -1584,11 +1669,25 @@
         <w:t>Generación procedural:</w:t>
       </w:r>
       <w:r>
-        <w:t xml:space="preserve"> En algunos juegos, las pistas se generan de forma procedural utilizando algoritmos en específico. Esta técnica permite crear pistas únicas cada vez que se juega. Se utilizan técnicas y algoritmos como el ruido Perlin, fractales o automatons celulares.</w:t>
-      </w:r>
-    </w:p>
-    <w:p/>
-    <w:p/>
+        <w:t xml:space="preserve"> En algunos juegos, las pistas se generan de forma procedural utilizando algoritmos en específico. Esta técnica permite crear pistas únicas cada vez que se juega. Se utilizan técnicas y algoritmos como el ruido </w:t>
+      </w:r>
+      <w:proofErr w:type="spellStart"/>
+      <w:r>
+        <w:t>Perlin</w:t>
+      </w:r>
+      <w:proofErr w:type="spellEnd"/>
+      <w:r>
+        <w:t xml:space="preserve">, fractales o </w:t>
+      </w:r>
+      <w:proofErr w:type="spellStart"/>
+      <w:r>
+        <w:t>automatons</w:t>
+      </w:r>
+      <w:proofErr w:type="spellEnd"/>
+      <w:r>
+        <w:t xml:space="preserve"> celulares.</w:t>
+      </w:r>
+    </w:p>
     <w:p>
       <w:pPr>
         <w:rPr>
@@ -1612,11 +1711,7 @@
         <w:t>ideas de</w:t>
       </w:r>
       <w:r>
-        <w:t xml:space="preserve">l escaneo LIDAR, funciona para mapear entornos del mundo real, cosa que es innecesaria y no es posible realizarla. El escaneo fotográfico se descarta por al no ser necesario tener </w:t>
-      </w:r>
-      <w:r>
-        <w:lastRenderedPageBreak/>
-        <w:t>una pista</w:t>
+        <w:t>l escaneo LIDAR, funciona para mapear entornos del mundo real, cosa que es innecesaria y no es posible realizarla. El escaneo fotográfico se descarta por al no ser necesario tener una pista</w:t>
       </w:r>
       <w:r>
         <w:t xml:space="preserve"> con detalles del mundo real. Y, por último, la generación procedural, al no ser necesario una pista nueva cada que se juegue una partida.</w:t>
@@ -1644,6 +1739,7 @@
           <w:b/>
           <w:bCs/>
         </w:rPr>
+        <w:lastRenderedPageBreak/>
         <w:t>Alternativa 1. Grafos como pista:</w:t>
       </w:r>
     </w:p>
@@ -1676,7 +1772,13 @@
         <w:ind w:left="708"/>
       </w:pPr>
       <w:r>
-        <w:t>El punto fuerte de esta alternativa es la capacidad de identificar colisiones en la pista. Es decir, la jugabilidad del videojuego se ve mejorada por el funcionamiento del mapa de detección de colisiones que ofrece esta alternativa. Esta alternativa funcionaria con los colores que se explico anteriormente. Siendo desarrollada con una matriz.</w:t>
+        <w:t xml:space="preserve">El punto fuerte de esta alternativa es la capacidad de identificar colisiones en la pista. Es decir, la jugabilidad del videojuego se ve mejorada por el funcionamiento del mapa de detección de colisiones que ofrece esta alternativa. Esta alternativa funcionaria con los colores que se </w:t>
+      </w:r>
+      <w:r>
+        <w:t>explicó</w:t>
+      </w:r>
+      <w:r>
+        <w:t xml:space="preserve"> anteriormente. Siendo desarrollada con una matriz.</w:t>
       </w:r>
     </w:p>
     <w:p>
@@ -1920,7 +2022,6 @@
         <w:pStyle w:val="Prrafodelista"/>
       </w:pPr>
       <w:r>
-        <w:lastRenderedPageBreak/>
         <w:t>Funcionalidad moderada para el problema: 2</w:t>
       </w:r>
     </w:p>
@@ -1989,6 +2090,7 @@
                 <w:lang w:eastAsia="es-CO"/>
                 <w14:ligatures w14:val="none"/>
               </w:rPr>
+              <w:lastRenderedPageBreak/>
               <w:t>S</w:t>
             </w:r>
             <w:r>
@@ -2075,27 +2177,7 @@
                 <w:lang w:eastAsia="es-CO"/>
                 <w14:ligatures w14:val="none"/>
               </w:rPr>
-              <w:t xml:space="preserve">Mapa de </w:t>
-            </w:r>
-            <w:r>
-              <w:rPr>
-                <w:rFonts w:ascii="Calibri" w:eastAsia="Times New Roman" w:hAnsi="Calibri" w:cs="Calibri"/>
-                <w:color w:val="000000"/>
-                <w:kern w:val="0"/>
-                <w:lang w:eastAsia="es-CO"/>
-                <w14:ligatures w14:val="none"/>
-              </w:rPr>
-              <w:t>detección</w:t>
-            </w:r>
-            <w:r>
-              <w:rPr>
-                <w:rFonts w:ascii="Calibri" w:eastAsia="Times New Roman" w:hAnsi="Calibri" w:cs="Calibri"/>
-                <w:color w:val="000000"/>
-                <w:kern w:val="0"/>
-                <w:lang w:eastAsia="es-CO"/>
-                <w14:ligatures w14:val="none"/>
-              </w:rPr>
-              <w:t xml:space="preserve"> de colisiones</w:t>
+              <w:t>Mapa de detección de colisiones</w:t>
             </w:r>
           </w:p>
         </w:tc>

</xml_diff>